<commit_message>
Updated Queue and Scheduler
I added in the fifo class and made the queue abstract so that there is a priority queue and a plain queue. I updated the document accordingly. Is anyone actually reading these?
</commit_message>
<xml_diff>
--- a/Project Outline.docx
+++ b/Project Outline.docx
@@ -1707,195 +1707,322 @@
           <w:numId w:val="10"/>
         </w:numPr>
       </w:pPr>
+      <w:r>
+        <w:t>TYPE</w:t>
+      </w:r>
+    </w:p>
+    <w:p>
+      <w:pPr>
+        <w:pStyle w:val="ListParagraph"/>
+        <w:numPr>
+          <w:ilvl w:val="1"/>
+          <w:numId w:val="10"/>
+        </w:numPr>
+      </w:pPr>
+      <w:r>
+        <w:t>ARRIVAL TIME</w:t>
+      </w:r>
+    </w:p>
+    <w:p>
+      <w:pPr>
+        <w:pStyle w:val="ListParagraph"/>
+        <w:numPr>
+          <w:ilvl w:val="1"/>
+          <w:numId w:val="10"/>
+        </w:numPr>
+      </w:pPr>
+      <w:r>
+        <w:t>RUNNING TIME</w:t>
+      </w:r>
+    </w:p>
+    <w:p>
+      <w:pPr>
+        <w:pStyle w:val="ListParagraph"/>
+        <w:numPr>
+          <w:ilvl w:val="1"/>
+          <w:numId w:val="10"/>
+        </w:numPr>
+      </w:pPr>
+      <w:r>
+        <w:t>LIST OF BLOCKS</w:t>
+      </w:r>
+    </w:p>
+    <w:p>
+      <w:pPr>
+        <w:pStyle w:val="ListParagraph"/>
+        <w:numPr>
+          <w:ilvl w:val="1"/>
+          <w:numId w:val="10"/>
+        </w:numPr>
+      </w:pPr>
+      <w:r>
+        <w:t>TOTAL BLOCKING TIME</w:t>
+      </w:r>
+    </w:p>
+    <w:p/>
+    <w:p>
+      <w:pPr>
+        <w:rPr>
+          <w:u w:val="single"/>
+        </w:rPr>
+      </w:pPr>
+      <w:r>
+        <w:rPr>
+          <w:u w:val="single"/>
+        </w:rPr>
+        <w:t>Report for entire Process Set</w:t>
+      </w:r>
+    </w:p>
+    <w:p>
+      <w:pPr>
+        <w:pStyle w:val="ListParagraph"/>
+        <w:numPr>
+          <w:ilvl w:val="3"/>
+          <w:numId w:val="10"/>
+        </w:numPr>
+        <w:ind w:left="810"/>
+      </w:pPr>
+      <w:r>
+        <w:t>List number of processes</w:t>
+      </w:r>
+    </w:p>
+    <w:p>
+      <w:pPr>
+        <w:pStyle w:val="ListParagraph"/>
+        <w:numPr>
+          <w:ilvl w:val="4"/>
+          <w:numId w:val="10"/>
+        </w:numPr>
+        <w:ind w:left="1440"/>
+      </w:pPr>
+      <w:proofErr w:type="spellStart"/>
+      <w:r>
+        <w:t>Sublist</w:t>
+      </w:r>
+      <w:proofErr w:type="spellEnd"/>
+      <w:r>
+        <w:t xml:space="preserve"> for each process type </w:t>
+      </w:r>
+    </w:p>
+    <w:p>
+      <w:pPr>
+        <w:pStyle w:val="ListParagraph"/>
+        <w:numPr>
+          <w:ilvl w:val="4"/>
+          <w:numId w:val="10"/>
+        </w:numPr>
+        <w:ind w:left="1440"/>
+      </w:pPr>
+      <w:r>
+        <w:t>List all process reports</w:t>
+      </w:r>
+    </w:p>
+    <w:p>
+      <w:pPr>
+        <w:pStyle w:val="ListParagraph"/>
+        <w:numPr>
+          <w:ilvl w:val="3"/>
+          <w:numId w:val="10"/>
+        </w:numPr>
+        <w:ind w:left="810"/>
+      </w:pPr>
+      <w:r>
+        <w:t>Total Run Time</w:t>
+      </w:r>
+    </w:p>
+    <w:p>
+      <w:pPr>
+        <w:pStyle w:val="ListParagraph"/>
+        <w:numPr>
+          <w:ilvl w:val="3"/>
+          <w:numId w:val="10"/>
+        </w:numPr>
+        <w:ind w:left="810"/>
+      </w:pPr>
+      <w:r>
+        <w:t>Resources</w:t>
+      </w:r>
+    </w:p>
+    <w:p>
+      <w:pPr>
+        <w:pStyle w:val="ListParagraph"/>
+        <w:numPr>
+          <w:ilvl w:val="4"/>
+          <w:numId w:val="10"/>
+        </w:numPr>
+        <w:ind w:left="1440"/>
+      </w:pPr>
+      <w:r>
+        <w:t>Total number of blocks</w:t>
+      </w:r>
+    </w:p>
+    <w:p>
+      <w:pPr>
+        <w:pStyle w:val="ListParagraph"/>
+        <w:numPr>
+          <w:ilvl w:val="4"/>
+          <w:numId w:val="10"/>
+        </w:numPr>
+        <w:ind w:left="1440"/>
+      </w:pPr>
+      <w:r>
+        <w:t>Total blocking time</w:t>
+      </w:r>
+    </w:p>
+    <w:p>
+      <w:pPr>
+        <w:pStyle w:val="ListParagraph"/>
+        <w:numPr>
+          <w:ilvl w:val="3"/>
+          <w:numId w:val="10"/>
+        </w:numPr>
+        <w:ind w:left="810"/>
+      </w:pPr>
+      <w:r>
+        <w:t>Total Block Time</w:t>
+      </w:r>
+    </w:p>
+    <w:p>
+      <w:pPr>
+        <w:pStyle w:val="ListParagraph"/>
+        <w:numPr>
+          <w:ilvl w:val="3"/>
+          <w:numId w:val="10"/>
+        </w:numPr>
+        <w:ind w:left="810"/>
+      </w:pPr>
+      <w:r>
+        <w:t>Average Interarrival time (how often a process arrives on the cue)</w:t>
+      </w:r>
+    </w:p>
+    <w:p/>
+    <w:p>
+      <w:r>
+        <w:t>THE SCHEDULER</w:t>
+      </w:r>
+    </w:p>
+    <w:p/>
+    <w:p>
+      <w:pPr>
+        <w:rPr>
+          <w:u w:val="single"/>
+        </w:rPr>
+      </w:pPr>
+      <w:r>
+        <w:rPr>
+          <w:u w:val="single"/>
+        </w:rPr>
+        <w:t>Queue</w:t>
+      </w:r>
+    </w:p>
+    <w:p>
+      <w:r>
+        <w:lastRenderedPageBreak/>
+        <w:t xml:space="preserve">All queues need a way to get the next thing, </w:t>
+      </w:r>
+      <w:proofErr w:type="gramStart"/>
+      <w:r>
+        <w:t>and also</w:t>
+      </w:r>
+      <w:proofErr w:type="gramEnd"/>
+      <w:r>
+        <w:t xml:space="preserve"> to remove the next thin</w:t>
+      </w:r>
+      <w:r>
+        <w:t>g because you’re taking it off the queue (essentially just pop)</w:t>
+      </w:r>
+    </w:p>
+    <w:p/>
+    <w:p>
+      <w:r>
+        <w:t>They also each need a method to say if they are empty, and there should also be some way to add to the queues, and to sort those queues (where the plain queue would not require any sorting)</w:t>
+      </w:r>
+    </w:p>
+    <w:p/>
+    <w:p>
+      <w:pPr>
+        <w:pStyle w:val="ListParagraph"/>
+        <w:numPr>
+          <w:ilvl w:val="0"/>
+          <w:numId w:val="12"/>
+        </w:numPr>
+      </w:pPr>
+      <w:r>
+        <w:t>Priority Queue</w:t>
+      </w:r>
+    </w:p>
+    <w:p>
+      <w:pPr>
+        <w:pStyle w:val="ListParagraph"/>
+        <w:numPr>
+          <w:ilvl w:val="1"/>
+          <w:numId w:val="12"/>
+        </w:numPr>
+      </w:pPr>
+      <w:r>
+        <w:t xml:space="preserve">Every priority queue should have its own sort method. There should be no problem sorting the method so long as you can use a different function as the predicate (because the way that we sort them predominantly has to do with length </w:t>
+      </w:r>
+      <w:proofErr w:type="spellStart"/>
+      <w:r>
+        <w:t>etc</w:t>
+      </w:r>
+      <w:proofErr w:type="spellEnd"/>
+      <w:r>
+        <w:t>)</w:t>
+      </w:r>
+    </w:p>
+    <w:p>
+      <w:pPr>
+        <w:pStyle w:val="ListParagraph"/>
+        <w:numPr>
+          <w:ilvl w:val="0"/>
+          <w:numId w:val="12"/>
+        </w:numPr>
+      </w:pPr>
+      <w:r>
+        <w:t>Plain Queue</w:t>
+      </w:r>
+    </w:p>
+    <w:p>
+      <w:pPr>
+        <w:pStyle w:val="ListParagraph"/>
+        <w:numPr>
+          <w:ilvl w:val="1"/>
+          <w:numId w:val="12"/>
+        </w:numPr>
+      </w:pPr>
+      <w:r>
+        <w:t xml:space="preserve">Does not need any sorting function, and to add something in </w:t>
+      </w:r>
+      <w:proofErr w:type="gramStart"/>
+      <w:r>
+        <w:t>really only</w:t>
+      </w:r>
+      <w:proofErr w:type="gramEnd"/>
+      <w:r>
+        <w:t xml:space="preserve"> requires one thing, the </w:t>
+      </w:r>
+      <w:proofErr w:type="spellStart"/>
+      <w:r>
+        <w:t>arrayList</w:t>
+      </w:r>
+      <w:proofErr w:type="spellEnd"/>
+      <w:r>
+        <w:t xml:space="preserve"> add</w:t>
+      </w:r>
+    </w:p>
+    <w:p/>
+    <w:p>
+      <w:r>
+        <w:rPr>
+          <w:u w:val="single"/>
+        </w:rPr>
+        <w:t>Schedulers</w:t>
+      </w:r>
+    </w:p>
+    <w:p>
       <w:bookmarkStart w:id="0" w:name="_GoBack"/>
       <w:bookmarkEnd w:id="0"/>
-      <w:r>
-        <w:t>TYPE</w:t>
-      </w:r>
-    </w:p>
-    <w:p>
-      <w:pPr>
-        <w:pStyle w:val="ListParagraph"/>
-        <w:numPr>
-          <w:ilvl w:val="1"/>
-          <w:numId w:val="10"/>
-        </w:numPr>
-      </w:pPr>
-      <w:r>
-        <w:t>ARRIVAL TIME</w:t>
-      </w:r>
-    </w:p>
-    <w:p>
-      <w:pPr>
-        <w:pStyle w:val="ListParagraph"/>
-        <w:numPr>
-          <w:ilvl w:val="1"/>
-          <w:numId w:val="10"/>
-        </w:numPr>
-      </w:pPr>
-      <w:r>
-        <w:t>RUNNING TIME</w:t>
-      </w:r>
-    </w:p>
-    <w:p>
-      <w:pPr>
-        <w:pStyle w:val="ListParagraph"/>
-        <w:numPr>
-          <w:ilvl w:val="1"/>
-          <w:numId w:val="10"/>
-        </w:numPr>
-      </w:pPr>
-      <w:r>
-        <w:t>LIST OF BLOCKS</w:t>
-      </w:r>
-    </w:p>
-    <w:p>
-      <w:pPr>
-        <w:pStyle w:val="ListParagraph"/>
-        <w:numPr>
-          <w:ilvl w:val="1"/>
-          <w:numId w:val="10"/>
-        </w:numPr>
-      </w:pPr>
-      <w:r>
-        <w:t>TOTAL BLOCKING TIME</w:t>
-      </w:r>
-    </w:p>
-    <w:p/>
-    <w:p>
-      <w:pPr>
-        <w:rPr>
-          <w:u w:val="single"/>
-        </w:rPr>
-      </w:pPr>
-      <w:r>
-        <w:rPr>
-          <w:u w:val="single"/>
-        </w:rPr>
-        <w:t>Report for entire Process Set</w:t>
-      </w:r>
-    </w:p>
-    <w:p>
-      <w:pPr>
-        <w:pStyle w:val="ListParagraph"/>
-        <w:numPr>
-          <w:ilvl w:val="3"/>
-          <w:numId w:val="10"/>
-        </w:numPr>
-        <w:ind w:left="810"/>
-      </w:pPr>
-      <w:r>
-        <w:t>List number of processes</w:t>
-      </w:r>
-    </w:p>
-    <w:p>
-      <w:pPr>
-        <w:pStyle w:val="ListParagraph"/>
-        <w:numPr>
-          <w:ilvl w:val="4"/>
-          <w:numId w:val="10"/>
-        </w:numPr>
-        <w:ind w:left="1440"/>
-      </w:pPr>
-      <w:proofErr w:type="spellStart"/>
-      <w:r>
-        <w:t>Sublist</w:t>
-      </w:r>
-      <w:proofErr w:type="spellEnd"/>
-      <w:r>
-        <w:t xml:space="preserve"> for each process type </w:t>
-      </w:r>
-    </w:p>
-    <w:p>
-      <w:pPr>
-        <w:pStyle w:val="ListParagraph"/>
-        <w:numPr>
-          <w:ilvl w:val="4"/>
-          <w:numId w:val="10"/>
-        </w:numPr>
-        <w:ind w:left="1440"/>
-      </w:pPr>
-      <w:r>
-        <w:t>List all process reports</w:t>
-      </w:r>
-    </w:p>
-    <w:p>
-      <w:pPr>
-        <w:pStyle w:val="ListParagraph"/>
-        <w:numPr>
-          <w:ilvl w:val="3"/>
-          <w:numId w:val="10"/>
-        </w:numPr>
-        <w:ind w:left="810"/>
-      </w:pPr>
-      <w:r>
-        <w:t>Total Run Time</w:t>
-      </w:r>
-    </w:p>
-    <w:p>
-      <w:pPr>
-        <w:pStyle w:val="ListParagraph"/>
-        <w:numPr>
-          <w:ilvl w:val="3"/>
-          <w:numId w:val="10"/>
-        </w:numPr>
-        <w:ind w:left="810"/>
-      </w:pPr>
-      <w:r>
-        <w:t>Resources</w:t>
-      </w:r>
-    </w:p>
-    <w:p>
-      <w:pPr>
-        <w:pStyle w:val="ListParagraph"/>
-        <w:numPr>
-          <w:ilvl w:val="4"/>
-          <w:numId w:val="10"/>
-        </w:numPr>
-        <w:ind w:left="1440"/>
-      </w:pPr>
-      <w:r>
-        <w:t>Total number of blocks</w:t>
-      </w:r>
-    </w:p>
-    <w:p>
-      <w:pPr>
-        <w:pStyle w:val="ListParagraph"/>
-        <w:numPr>
-          <w:ilvl w:val="4"/>
-          <w:numId w:val="10"/>
-        </w:numPr>
-        <w:ind w:left="1440"/>
-      </w:pPr>
-      <w:r>
-        <w:t>Total blocking time</w:t>
-      </w:r>
-    </w:p>
-    <w:p>
-      <w:pPr>
-        <w:pStyle w:val="ListParagraph"/>
-        <w:numPr>
-          <w:ilvl w:val="3"/>
-          <w:numId w:val="10"/>
-        </w:numPr>
-        <w:ind w:left="810"/>
-      </w:pPr>
-      <w:r>
-        <w:t>Total Block Time</w:t>
-      </w:r>
-    </w:p>
-    <w:p>
-      <w:pPr>
-        <w:pStyle w:val="ListParagraph"/>
-        <w:numPr>
-          <w:ilvl w:val="3"/>
-          <w:numId w:val="10"/>
-        </w:numPr>
-        <w:ind w:left="810"/>
-      </w:pPr>
-      <w:r>
-        <w:t>Average Interarrival time (how often a process arrives on the cue)</w:t>
-      </w:r>
     </w:p>
     <w:sectPr>
       <w:pgSz w:w="12240" w:h="15840"/>
@@ -2475,6 +2602,95 @@
     </w:lvl>
   </w:abstractNum>
   <w:abstractNum w:abstractNumId="5" w15:restartNumberingAfterBreak="0">
+    <w:nsid w:val="2E8301F0"/>
+    <w:multiLevelType w:val="hybridMultilevel"/>
+    <w:tmpl w:val="58FE8FDC"/>
+    <w:lvl w:ilvl="0" w:tplc="0409000F">
+      <w:start w:val="1"/>
+      <w:numFmt w:val="decimal"/>
+      <w:lvlText w:val="%1."/>
+      <w:lvlJc w:val="left"/>
+      <w:pPr>
+        <w:ind w:left="720" w:hanging="360"/>
+      </w:pPr>
+      <w:rPr>
+        <w:rFonts w:hint="default"/>
+      </w:rPr>
+    </w:lvl>
+    <w:lvl w:ilvl="1" w:tplc="04090019">
+      <w:start w:val="1"/>
+      <w:numFmt w:val="lowerLetter"/>
+      <w:lvlText w:val="%2."/>
+      <w:lvlJc w:val="left"/>
+      <w:pPr>
+        <w:ind w:left="1440" w:hanging="360"/>
+      </w:pPr>
+    </w:lvl>
+    <w:lvl w:ilvl="2" w:tplc="0409001B" w:tentative="1">
+      <w:start w:val="1"/>
+      <w:numFmt w:val="lowerRoman"/>
+      <w:lvlText w:val="%3."/>
+      <w:lvlJc w:val="right"/>
+      <w:pPr>
+        <w:ind w:left="2160" w:hanging="180"/>
+      </w:pPr>
+    </w:lvl>
+    <w:lvl w:ilvl="3" w:tplc="0409000F" w:tentative="1">
+      <w:start w:val="1"/>
+      <w:numFmt w:val="decimal"/>
+      <w:lvlText w:val="%4."/>
+      <w:lvlJc w:val="left"/>
+      <w:pPr>
+        <w:ind w:left="2880" w:hanging="360"/>
+      </w:pPr>
+    </w:lvl>
+    <w:lvl w:ilvl="4" w:tplc="04090019" w:tentative="1">
+      <w:start w:val="1"/>
+      <w:numFmt w:val="lowerLetter"/>
+      <w:lvlText w:val="%5."/>
+      <w:lvlJc w:val="left"/>
+      <w:pPr>
+        <w:ind w:left="3600" w:hanging="360"/>
+      </w:pPr>
+    </w:lvl>
+    <w:lvl w:ilvl="5" w:tplc="0409001B" w:tentative="1">
+      <w:start w:val="1"/>
+      <w:numFmt w:val="lowerRoman"/>
+      <w:lvlText w:val="%6."/>
+      <w:lvlJc w:val="right"/>
+      <w:pPr>
+        <w:ind w:left="4320" w:hanging="180"/>
+      </w:pPr>
+    </w:lvl>
+    <w:lvl w:ilvl="6" w:tplc="0409000F" w:tentative="1">
+      <w:start w:val="1"/>
+      <w:numFmt w:val="decimal"/>
+      <w:lvlText w:val="%7."/>
+      <w:lvlJc w:val="left"/>
+      <w:pPr>
+        <w:ind w:left="5040" w:hanging="360"/>
+      </w:pPr>
+    </w:lvl>
+    <w:lvl w:ilvl="7" w:tplc="04090019" w:tentative="1">
+      <w:start w:val="1"/>
+      <w:numFmt w:val="lowerLetter"/>
+      <w:lvlText w:val="%8."/>
+      <w:lvlJc w:val="left"/>
+      <w:pPr>
+        <w:ind w:left="5760" w:hanging="360"/>
+      </w:pPr>
+    </w:lvl>
+    <w:lvl w:ilvl="8" w:tplc="0409001B" w:tentative="1">
+      <w:start w:val="1"/>
+      <w:numFmt w:val="lowerRoman"/>
+      <w:lvlText w:val="%9."/>
+      <w:lvlJc w:val="right"/>
+      <w:pPr>
+        <w:ind w:left="6480" w:hanging="180"/>
+      </w:pPr>
+    </w:lvl>
+  </w:abstractNum>
+  <w:abstractNum w:abstractNumId="6" w15:restartNumberingAfterBreak="0">
     <w:nsid w:val="2FE05AE0"/>
     <w:multiLevelType w:val="hybridMultilevel"/>
     <w:tmpl w:val="0978B59C"/>
@@ -2560,7 +2776,7 @@
       </w:pPr>
     </w:lvl>
   </w:abstractNum>
-  <w:abstractNum w:abstractNumId="6" w15:restartNumberingAfterBreak="0">
+  <w:abstractNum w:abstractNumId="7" w15:restartNumberingAfterBreak="0">
     <w:nsid w:val="3DBB6F0C"/>
     <w:multiLevelType w:val="hybridMultilevel"/>
     <w:tmpl w:val="CCBE2C46"/>
@@ -2673,7 +2889,7 @@
       </w:rPr>
     </w:lvl>
   </w:abstractNum>
-  <w:abstractNum w:abstractNumId="7" w15:restartNumberingAfterBreak="0">
+  <w:abstractNum w:abstractNumId="8" w15:restartNumberingAfterBreak="0">
     <w:nsid w:val="4DFC09A4"/>
     <w:multiLevelType w:val="hybridMultilevel"/>
     <w:tmpl w:val="2DB0495E"/>
@@ -2786,7 +3002,7 @@
       </w:rPr>
     </w:lvl>
   </w:abstractNum>
-  <w:abstractNum w:abstractNumId="8" w15:restartNumberingAfterBreak="0">
+  <w:abstractNum w:abstractNumId="9" w15:restartNumberingAfterBreak="0">
     <w:nsid w:val="50406E1B"/>
     <w:multiLevelType w:val="hybridMultilevel"/>
     <w:tmpl w:val="AB3CCF62"/>
@@ -2926,7 +3142,7 @@
       </w:rPr>
     </w:lvl>
   </w:abstractNum>
-  <w:abstractNum w:abstractNumId="9" w15:restartNumberingAfterBreak="0">
+  <w:abstractNum w:abstractNumId="10" w15:restartNumberingAfterBreak="0">
     <w:nsid w:val="5D29417E"/>
     <w:multiLevelType w:val="hybridMultilevel"/>
     <w:tmpl w:val="5C9A10D4"/>
@@ -3039,7 +3255,7 @@
       </w:rPr>
     </w:lvl>
   </w:abstractNum>
-  <w:abstractNum w:abstractNumId="10" w15:restartNumberingAfterBreak="0">
+  <w:abstractNum w:abstractNumId="11" w15:restartNumberingAfterBreak="0">
     <w:nsid w:val="768404BB"/>
     <w:multiLevelType w:val="hybridMultilevel"/>
     <w:tmpl w:val="6D3E4348"/>
@@ -3183,7 +3399,7 @@
     <w:abstractNumId w:val="1"/>
   </w:num>
   <w:num w:numId="2">
-    <w:abstractNumId w:val="10"/>
+    <w:abstractNumId w:val="11"/>
   </w:num>
   <w:num w:numId="3">
     <w:abstractNumId w:val="2"/>
@@ -3195,22 +3411,25 @@
     <w:abstractNumId w:val="4"/>
   </w:num>
   <w:num w:numId="6">
+    <w:abstractNumId w:val="9"/>
+  </w:num>
+  <w:num w:numId="7">
     <w:abstractNumId w:val="8"/>
   </w:num>
-  <w:num w:numId="7">
+  <w:num w:numId="8">
     <w:abstractNumId w:val="7"/>
   </w:num>
-  <w:num w:numId="8">
-    <w:abstractNumId w:val="6"/>
-  </w:num>
   <w:num w:numId="9">
-    <w:abstractNumId w:val="9"/>
+    <w:abstractNumId w:val="10"/>
   </w:num>
   <w:num w:numId="10">
-    <w:abstractNumId w:val="5"/>
+    <w:abstractNumId w:val="6"/>
   </w:num>
   <w:num w:numId="11">
     <w:abstractNumId w:val="0"/>
+  </w:num>
+  <w:num w:numId="12">
+    <w:abstractNumId w:val="5"/>
   </w:num>
 </w:numbering>
 </file>

</xml_diff>

<commit_message>
Generate Report started and possibly finished
</commit_message>
<xml_diff>
--- a/Project Outline.docx
+++ b/Project Outline.docx
@@ -1,6 +1,6 @@
 
 <file path=word/document.xml><?xml version="1.0" encoding="utf-8"?>
-<w:document xmlns:wpc="http://schemas.microsoft.com/office/word/2010/wordprocessingCanvas" xmlns:cx="http://schemas.microsoft.com/office/drawing/2014/chartex" xmlns:cx1="http://schemas.microsoft.com/office/drawing/2015/9/8/chartex" xmlns:cx2="http://schemas.microsoft.com/office/drawing/2015/10/21/chartex" xmlns:cx3="http://schemas.microsoft.com/office/drawing/2016/5/9/chartex" xmlns:cx4="http://schemas.microsoft.com/office/drawing/2016/5/10/chartex" xmlns:cx5="http://schemas.microsoft.com/office/drawing/2016/5/11/chartex" xmlns:cx6="http://schemas.microsoft.com/office/drawing/2016/5/12/chartex" xmlns:cx7="http://schemas.microsoft.com/office/drawing/2016/5/13/chartex" xmlns:cx8="http://schemas.microsoft.com/office/drawing/2016/5/14/chartex" xmlns:mc="http://schemas.openxmlformats.org/markup-compatibility/2006" xmlns:aink="http://schemas.microsoft.com/office/drawing/2016/ink" xmlns:am3d="http://schemas.microsoft.com/office/drawing/2017/model3d" xmlns:o="urn:schemas-microsoft-com:office:office" xmlns:r="http://schemas.openxmlformats.org/officeDocument/2006/relationships" xmlns:m="http://schemas.openxmlformats.org/officeDocument/2006/math" xmlns:v="urn:schemas-microsoft-com:vml" xmlns:wp14="http://schemas.microsoft.com/office/word/2010/wordprocessingDrawing" xmlns:wp="http://schemas.openxmlformats.org/drawingml/2006/wordprocessingDrawing" xmlns:w10="urn:schemas-microsoft-com:office:word" xmlns:w="http://schemas.openxmlformats.org/wordprocessingml/2006/main" xmlns:w14="http://schemas.microsoft.com/office/word/2010/wordml" xmlns:w15="http://schemas.microsoft.com/office/word/2012/wordml" xmlns:w16cid="http://schemas.microsoft.com/office/word/2016/wordml/cid" xmlns:w16se="http://schemas.microsoft.com/office/word/2015/wordml/symex" xmlns:wpg="http://schemas.microsoft.com/office/word/2010/wordprocessingGroup" xmlns:wpi="http://schemas.microsoft.com/office/word/2010/wordprocessingInk" xmlns:wne="http://schemas.microsoft.com/office/word/2006/wordml" xmlns:wps="http://schemas.microsoft.com/office/word/2010/wordprocessingShape" mc:Ignorable="w14 w15 w16se w16cid wp14">
+<w:document xmlns:wpc="http://schemas.microsoft.com/office/word/2010/wordprocessingCanvas" xmlns:cx="http://schemas.microsoft.com/office/drawing/2014/chartex" xmlns:cx1="http://schemas.microsoft.com/office/drawing/2015/9/8/chartex" xmlns:mc="http://schemas.openxmlformats.org/markup-compatibility/2006" xmlns:o="urn:schemas-microsoft-com:office:office" xmlns:r="http://schemas.openxmlformats.org/officeDocument/2006/relationships" xmlns:m="http://schemas.openxmlformats.org/officeDocument/2006/math" xmlns:v="urn:schemas-microsoft-com:vml" xmlns:wp14="http://schemas.microsoft.com/office/word/2010/wordprocessingDrawing" xmlns:wp="http://schemas.openxmlformats.org/drawingml/2006/wordprocessingDrawing" xmlns:w10="urn:schemas-microsoft-com:office:word" xmlns:w="http://schemas.openxmlformats.org/wordprocessingml/2006/main" xmlns:w14="http://schemas.microsoft.com/office/word/2010/wordml" xmlns:w15="http://schemas.microsoft.com/office/word/2012/wordml" xmlns:w16se="http://schemas.microsoft.com/office/word/2015/wordml/symex" xmlns:wpg="http://schemas.microsoft.com/office/word/2010/wordprocessingGroup" xmlns:wpi="http://schemas.microsoft.com/office/word/2010/wordprocessingInk" xmlns:wne="http://schemas.microsoft.com/office/word/2006/wordml" xmlns:wps="http://schemas.microsoft.com/office/word/2010/wordprocessingShape" mc:Ignorable="w14 w15 w16se wp14">
   <w:body>
     <w:p>
       <w:pPr>
@@ -181,23 +181,7 @@
           <w:i/>
           <w:color w:val="C00000"/>
         </w:rPr>
-        <w:t xml:space="preserve">value = </w:t>
-      </w:r>
-      <w:proofErr w:type="gramStart"/>
-      <w:r>
-        <w:rPr>
-          <w:i/>
-          <w:color w:val="C00000"/>
-        </w:rPr>
-        <w:t>ceiling[</w:t>
-      </w:r>
-      <w:proofErr w:type="gramEnd"/>
-      <w:r>
-        <w:rPr>
-          <w:i/>
-          <w:color w:val="C00000"/>
-        </w:rPr>
-        <w:t>200 + 400*num^(5/3)]</w:t>
+        <w:t>value = ceiling[200 + 400*num^(5/3)]</w:t>
       </w:r>
     </w:p>
     <w:p>
@@ -285,23 +269,7 @@
           <w:i/>
           <w:color w:val="C00000"/>
         </w:rPr>
-        <w:t>value = ceiling [150 + 350*num</w:t>
-      </w:r>
-      <w:proofErr w:type="gramStart"/>
-      <w:r>
-        <w:rPr>
-          <w:i/>
-          <w:color w:val="C00000"/>
-        </w:rPr>
-        <w:t>^(</w:t>
-      </w:r>
-      <w:proofErr w:type="gramEnd"/>
-      <w:r>
-        <w:rPr>
-          <w:i/>
-          <w:color w:val="C00000"/>
-        </w:rPr>
-        <w:t>5/2)]</w:t>
+        <w:t>value = ceiling [150 + 350*num^(5/2)]</w:t>
       </w:r>
     </w:p>
     <w:p>
@@ -415,23 +383,7 @@
           <w:i/>
           <w:color w:val="C00000"/>
         </w:rPr>
-        <w:t>value = ceiling [25 + 50*num</w:t>
-      </w:r>
-      <w:proofErr w:type="gramStart"/>
-      <w:r>
-        <w:rPr>
-          <w:i/>
-          <w:color w:val="C00000"/>
-        </w:rPr>
-        <w:t>^(</w:t>
-      </w:r>
-      <w:proofErr w:type="gramEnd"/>
-      <w:r>
-        <w:rPr>
-          <w:i/>
-          <w:color w:val="C00000"/>
-        </w:rPr>
-        <w:t>7/3)]</w:t>
+        <w:t>value = ceiling [25 + 50*num^(7/3)]</w:t>
       </w:r>
     </w:p>
     <w:p>
@@ -1744,6 +1696,20 @@
         </w:numPr>
       </w:pPr>
       <w:r>
+        <w:t>TIME RUNNING</w:t>
+      </w:r>
+      <w:bookmarkStart w:id="0" w:name="_GoBack"/>
+      <w:bookmarkEnd w:id="0"/>
+    </w:p>
+    <w:p>
+      <w:pPr>
+        <w:pStyle w:val="ListParagraph"/>
+        <w:numPr>
+          <w:ilvl w:val="1"/>
+          <w:numId w:val="10"/>
+        </w:numPr>
+      </w:pPr>
+      <w:r>
         <w:t>LIST OF BLOCKS</w:t>
       </w:r>
     </w:p>
@@ -1918,15 +1884,7 @@
     <w:p>
       <w:r>
         <w:lastRenderedPageBreak/>
-        <w:t xml:space="preserve">All queues need a way to get the next thing, </w:t>
-      </w:r>
-      <w:proofErr w:type="gramStart"/>
-      <w:r>
-        <w:t>and also</w:t>
-      </w:r>
-      <w:proofErr w:type="gramEnd"/>
-      <w:r>
-        <w:t xml:space="preserve"> to remove the next thin</w:t>
+        <w:t>All queues need a way to get the next thing, and also to remove the next thin</w:t>
       </w:r>
       <w:r>
         <w:t>g because you’re taking it off the queue (essentially just pop)</w:t>
@@ -1992,15 +1950,7 @@
         </w:numPr>
       </w:pPr>
       <w:r>
-        <w:t xml:space="preserve">Does not need any sorting function, and to add something in </w:t>
-      </w:r>
-      <w:proofErr w:type="gramStart"/>
-      <w:r>
-        <w:t>really only</w:t>
-      </w:r>
-      <w:proofErr w:type="gramEnd"/>
-      <w:r>
-        <w:t xml:space="preserve"> requires one thing, the </w:t>
+        <w:t xml:space="preserve">Does not need any sorting function, and to add something in really only requires one thing, the </w:t>
       </w:r>
       <w:proofErr w:type="spellStart"/>
       <w:r>
@@ -2020,10 +1970,7 @@
         <w:t>Schedulers</w:t>
       </w:r>
     </w:p>
-    <w:p>
-      <w:bookmarkStart w:id="0" w:name="_GoBack"/>
-      <w:bookmarkEnd w:id="0"/>
-    </w:p>
+    <w:p/>
     <w:sectPr>
       <w:pgSz w:w="12240" w:h="15840"/>
       <w:pgMar w:top="1440" w:right="1440" w:bottom="1440" w:left="1440" w:header="720" w:footer="720" w:gutter="0"/>
@@ -2035,7 +1982,7 @@
 </file>
 
 <file path=word/numbering.xml><?xml version="1.0" encoding="utf-8"?>
-<w:numbering xmlns:wpc="http://schemas.microsoft.com/office/word/2010/wordprocessingCanvas" xmlns:cx="http://schemas.microsoft.com/office/drawing/2014/chartex" xmlns:cx1="http://schemas.microsoft.com/office/drawing/2015/9/8/chartex" xmlns:cx2="http://schemas.microsoft.com/office/drawing/2015/10/21/chartex" xmlns:cx3="http://schemas.microsoft.com/office/drawing/2016/5/9/chartex" xmlns:cx4="http://schemas.microsoft.com/office/drawing/2016/5/10/chartex" xmlns:cx5="http://schemas.microsoft.com/office/drawing/2016/5/11/chartex" xmlns:cx6="http://schemas.microsoft.com/office/drawing/2016/5/12/chartex" xmlns:cx7="http://schemas.microsoft.com/office/drawing/2016/5/13/chartex" xmlns:cx8="http://schemas.microsoft.com/office/drawing/2016/5/14/chartex" xmlns:mc="http://schemas.openxmlformats.org/markup-compatibility/2006" xmlns:aink="http://schemas.microsoft.com/office/drawing/2016/ink" xmlns:am3d="http://schemas.microsoft.com/office/drawing/2017/model3d" xmlns:o="urn:schemas-microsoft-com:office:office" xmlns:r="http://schemas.openxmlformats.org/officeDocument/2006/relationships" xmlns:m="http://schemas.openxmlformats.org/officeDocument/2006/math" xmlns:v="urn:schemas-microsoft-com:vml" xmlns:wp14="http://schemas.microsoft.com/office/word/2010/wordprocessingDrawing" xmlns:wp="http://schemas.openxmlformats.org/drawingml/2006/wordprocessingDrawing" xmlns:w10="urn:schemas-microsoft-com:office:word" xmlns:w="http://schemas.openxmlformats.org/wordprocessingml/2006/main" xmlns:w14="http://schemas.microsoft.com/office/word/2010/wordml" xmlns:w15="http://schemas.microsoft.com/office/word/2012/wordml" xmlns:w16cid="http://schemas.microsoft.com/office/word/2016/wordml/cid" xmlns:w16se="http://schemas.microsoft.com/office/word/2015/wordml/symex" xmlns:wpg="http://schemas.microsoft.com/office/word/2010/wordprocessingGroup" xmlns:wpi="http://schemas.microsoft.com/office/word/2010/wordprocessingInk" xmlns:wne="http://schemas.microsoft.com/office/word/2006/wordml" xmlns:wps="http://schemas.microsoft.com/office/word/2010/wordprocessingShape" mc:Ignorable="w14 w15 w16se w16cid wp14">
+<w:numbering xmlns:wpc="http://schemas.microsoft.com/office/word/2010/wordprocessingCanvas" xmlns:cx="http://schemas.microsoft.com/office/drawing/2014/chartex" xmlns:cx1="http://schemas.microsoft.com/office/drawing/2015/9/8/chartex" xmlns:mc="http://schemas.openxmlformats.org/markup-compatibility/2006" xmlns:o="urn:schemas-microsoft-com:office:office" xmlns:r="http://schemas.openxmlformats.org/officeDocument/2006/relationships" xmlns:m="http://schemas.openxmlformats.org/officeDocument/2006/math" xmlns:v="urn:schemas-microsoft-com:vml" xmlns:wp14="http://schemas.microsoft.com/office/word/2010/wordprocessingDrawing" xmlns:wp="http://schemas.openxmlformats.org/drawingml/2006/wordprocessingDrawing" xmlns:w10="urn:schemas-microsoft-com:office:word" xmlns:w="http://schemas.openxmlformats.org/wordprocessingml/2006/main" xmlns:w14="http://schemas.microsoft.com/office/word/2010/wordml" xmlns:w15="http://schemas.microsoft.com/office/word/2012/wordml" xmlns:w16se="http://schemas.microsoft.com/office/word/2015/wordml/symex" xmlns:wpg="http://schemas.microsoft.com/office/word/2010/wordprocessingGroup" xmlns:wpi="http://schemas.microsoft.com/office/word/2010/wordprocessingInk" xmlns:wne="http://schemas.microsoft.com/office/word/2006/wordml" xmlns:wps="http://schemas.microsoft.com/office/word/2010/wordprocessingShape" mc:Ignorable="w14 w15 w16se wp14">
   <w:abstractNum w:abstractNumId="0" w15:restartNumberingAfterBreak="0">
     <w:nsid w:val="06384B55"/>
     <w:multiLevelType w:val="hybridMultilevel"/>
@@ -3435,7 +3382,7 @@
 </file>
 
 <file path=word/styles.xml><?xml version="1.0" encoding="utf-8"?>
-<w:styles xmlns:mc="http://schemas.openxmlformats.org/markup-compatibility/2006" xmlns:r="http://schemas.openxmlformats.org/officeDocument/2006/relationships" xmlns:w="http://schemas.openxmlformats.org/wordprocessingml/2006/main" xmlns:w14="http://schemas.microsoft.com/office/word/2010/wordml" xmlns:w15="http://schemas.microsoft.com/office/word/2012/wordml" xmlns:w16cid="http://schemas.microsoft.com/office/word/2016/wordml/cid" xmlns:w16se="http://schemas.microsoft.com/office/word/2015/wordml/symex" mc:Ignorable="w14 w15 w16se w16cid">
+<w:styles xmlns:mc="http://schemas.openxmlformats.org/markup-compatibility/2006" xmlns:r="http://schemas.openxmlformats.org/officeDocument/2006/relationships" xmlns:w="http://schemas.openxmlformats.org/wordprocessingml/2006/main" xmlns:w14="http://schemas.microsoft.com/office/word/2010/wordml" xmlns:w15="http://schemas.microsoft.com/office/word/2012/wordml" xmlns:w16se="http://schemas.microsoft.com/office/word/2015/wordml/symex" mc:Ignorable="w14 w15 w16se">
   <w:docDefaults>
     <w:rPrDefault>
       <w:rPr>
@@ -3451,7 +3398,7 @@
       </w:pPr>
     </w:pPrDefault>
   </w:docDefaults>
-  <w:latentStyles w:defLockedState="0" w:defUIPriority="99" w:defSemiHidden="0" w:defUnhideWhenUsed="0" w:defQFormat="0" w:count="375">
+  <w:latentStyles w:defLockedState="0" w:defUIPriority="99" w:defSemiHidden="0" w:defUnhideWhenUsed="0" w:defQFormat="0" w:count="371">
     <w:lsdException w:name="Normal" w:uiPriority="0" w:qFormat="1"/>
     <w:lsdException w:name="heading 1" w:uiPriority="9" w:qFormat="1"/>
     <w:lsdException w:name="heading 2" w:semiHidden="1" w:uiPriority="9" w:unhideWhenUsed="1" w:qFormat="1"/>
@@ -3823,10 +3770,6 @@
     <w:lsdException w:name="List Table 5 Dark Accent 6" w:uiPriority="50"/>
     <w:lsdException w:name="List Table 6 Colorful Accent 6" w:uiPriority="51"/>
     <w:lsdException w:name="List Table 7 Colorful Accent 6" w:uiPriority="52"/>
-    <w:lsdException w:name="Mention" w:semiHidden="1" w:unhideWhenUsed="1"/>
-    <w:lsdException w:name="Smart Hyperlink" w:semiHidden="1" w:unhideWhenUsed="1"/>
-    <w:lsdException w:name="Hashtag" w:semiHidden="1" w:unhideWhenUsed="1"/>
-    <w:lsdException w:name="Unresolved Mention" w:semiHidden="1" w:unhideWhenUsed="1"/>
   </w:latentStyles>
   <w:style w:type="paragraph" w:default="1" w:styleId="Normal">
     <w:name w:val="Normal"/>

</xml_diff>